<commit_message>
chnaged 3rd time kiran.docx
</commit_message>
<xml_diff>
--- a/kiran.docx
+++ b/kiran.docx
@@ -45,6 +45,36 @@
       <w:proofErr w:type="spellEnd"/>
       <w:r>
         <w:t xml:space="preserve"> editing the document</w:t>
+      </w:r>
+    </w:p>
+    <w:p/>
+    <w:p/>
+    <w:p/>
+    <w:p>
+      <w:proofErr w:type="spellStart"/>
+      <w:r>
+        <w:t>Kiran</w:t>
+      </w:r>
+      <w:proofErr w:type="spellEnd"/>
+      <w:r>
+        <w:t xml:space="preserve"> you are editing this 3</w:t>
+      </w:r>
+      <w:r>
+        <w:rPr>
+          <w:vertAlign w:val="superscript"/>
+        </w:rPr>
+        <w:t>rd</w:t>
+      </w:r>
+      <w:r>
+        <w:t xml:space="preserve"> time…. I got confused so </w:t>
+      </w:r>
+      <w:proofErr w:type="spellStart"/>
+      <w:r>
+        <w:t>may</w:t>
+      </w:r>
+      <w:proofErr w:type="spellEnd"/>
+      <w:r>
+        <w:t xml:space="preserve"> times ….</w:t>
       </w:r>
       <w:bookmarkStart w:id="0" w:name="_GoBack"/>
       <w:bookmarkEnd w:id="0"/>

</xml_diff>